<commit_message>
[EDIT] Update hw04 pdf and docx file
</commit_message>
<xml_diff>
--- a/assignment/HW04/HW04_63130500026/HW04.docx
+++ b/assignment/HW04/HW04_63130500026/HW04.docx
@@ -6,7 +6,7 @@
       <w:pPr>
         <w:pStyle w:val="Body"/>
         <w:rPr>
-          <w:rFonts w:ascii="TH SarabunPSK" w:hAnsi="TH SarabunPSK" w:cs="TH SarabunPSK" w:hint="cs"/>
+          <w:rFonts w:ascii="TH SarabunPSK" w:hAnsi="TH SarabunPSK" w:cs="TH SarabunPSK"/>
         </w:rPr>
       </w:pPr>
       <w:r>
@@ -110,7 +110,7 @@
       <w:pPr>
         <w:pStyle w:val="Body"/>
         <w:rPr>
-          <w:rFonts w:ascii="TH SarabunPSK" w:hAnsi="TH SarabunPSK" w:cs="TH SarabunPSK" w:hint="cs"/>
+          <w:rFonts w:ascii="TH SarabunPSK" w:hAnsi="TH SarabunPSK" w:cs="TH SarabunPSK"/>
         </w:rPr>
       </w:pPr>
     </w:p>
@@ -119,7 +119,7 @@
         <w:pStyle w:val="Title"/>
         <w:jc w:val="center"/>
         <w:rPr>
-          <w:rFonts w:ascii="TH SarabunPSK" w:hAnsi="TH SarabunPSK" w:cs="TH SarabunPSK" w:hint="cs"/>
+          <w:rFonts w:ascii="TH SarabunPSK" w:hAnsi="TH SarabunPSK" w:cs="TH SarabunPSK"/>
           <w:sz w:val="48"/>
           <w:szCs w:val="48"/>
         </w:rPr>
@@ -137,7 +137,7 @@
       <w:pPr>
         <w:pStyle w:val="Body"/>
         <w:rPr>
-          <w:rFonts w:ascii="TH SarabunPSK" w:hAnsi="TH SarabunPSK" w:cs="TH SarabunPSK" w:hint="cs"/>
+          <w:rFonts w:ascii="TH SarabunPSK" w:hAnsi="TH SarabunPSK" w:cs="TH SarabunPSK"/>
         </w:rPr>
       </w:pPr>
     </w:p>
@@ -145,7 +145,7 @@
       <w:pPr>
         <w:pStyle w:val="Body"/>
         <w:rPr>
-          <w:rFonts w:ascii="TH SarabunPSK" w:hAnsi="TH SarabunPSK" w:cs="TH SarabunPSK" w:hint="cs"/>
+          <w:rFonts w:ascii="TH SarabunPSK" w:hAnsi="TH SarabunPSK" w:cs="TH SarabunPSK"/>
           <w:u w:val="single"/>
         </w:rPr>
       </w:pPr>
@@ -169,7 +169,7 @@
       <w:pPr>
         <w:pStyle w:val="Body"/>
         <w:rPr>
-          <w:rFonts w:ascii="TH SarabunPSK" w:hAnsi="TH SarabunPSK" w:cs="TH SarabunPSK" w:hint="cs"/>
+          <w:rFonts w:ascii="TH SarabunPSK" w:hAnsi="TH SarabunPSK" w:cs="TH SarabunPSK"/>
         </w:rPr>
       </w:pPr>
     </w:p>
@@ -177,7 +177,7 @@
       <w:pPr>
         <w:pStyle w:val="Heading2"/>
         <w:rPr>
-          <w:rFonts w:ascii="TH SarabunPSK" w:hAnsi="TH SarabunPSK" w:cs="TH SarabunPSK" w:hint="cs"/>
+          <w:rFonts w:ascii="TH SarabunPSK" w:hAnsi="TH SarabunPSK" w:cs="TH SarabunPSK"/>
         </w:rPr>
       </w:pPr>
       <w:r>
@@ -191,7 +191,7 @@
       <w:pPr>
         <w:pStyle w:val="Body"/>
         <w:rPr>
-          <w:rFonts w:ascii="TH SarabunPSK" w:hAnsi="TH SarabunPSK" w:cs="TH SarabunPSK" w:hint="cs"/>
+          <w:rFonts w:ascii="TH SarabunPSK" w:hAnsi="TH SarabunPSK" w:cs="TH SarabunPSK"/>
         </w:rPr>
       </w:pPr>
     </w:p>
@@ -199,8 +199,7 @@
       <w:pPr>
         <w:pStyle w:val="Body"/>
         <w:rPr>
-          <w:rFonts w:ascii="TH SarabunPSK" w:hAnsi="TH SarabunPSK" w:cs="TH SarabunPSK" w:hint="cs"/>
-          <w:lang/>
+          <w:rFonts w:ascii="TH SarabunPSK" w:hAnsi="TH SarabunPSK" w:cs="TH SarabunPSK"/>
         </w:rPr>
       </w:pPr>
       <w:hyperlink r:id="rId6" w:history="1">
@@ -211,14 +210,13 @@
             <w:sz w:val="24"/>
             <w:szCs w:val="24"/>
             <w:bdr w:val="none" w:sz="0" w:space="0" w:color="auto"/>
-            <w:lang/>
             <w14:textOutline w14:w="0" w14:cap="rnd" w14:cmpd="sng" w14:algn="ctr">
               <w14:noFill/>
               <w14:prstDash w14:val="solid"/>
               <w14:bevel/>
             </w14:textOutline>
           </w:rPr>
-          <w:t>https://github.com/sit-2021-int214/005-Disney-Hotstar/blob/main/assign</w:t>
+          <w:t>https://github.</w:t>
         </w:r>
         <w:r>
           <w:rPr>
@@ -227,14 +225,13 @@
             <w:sz w:val="24"/>
             <w:szCs w:val="24"/>
             <w:bdr w:val="none" w:sz="0" w:space="0" w:color="auto"/>
-            <w:lang/>
             <w14:textOutline w14:w="0" w14:cap="rnd" w14:cmpd="sng" w14:algn="ctr">
               <w14:noFill/>
               <w14:prstDash w14:val="solid"/>
               <w14:bevel/>
             </w14:textOutline>
           </w:rPr>
-          <w:t>m</w:t>
+          <w:t>c</w:t>
         </w:r>
         <w:r>
           <w:rPr>
@@ -243,14 +240,13 @@
             <w:sz w:val="24"/>
             <w:szCs w:val="24"/>
             <w:bdr w:val="none" w:sz="0" w:space="0" w:color="auto"/>
-            <w:lang/>
             <w14:textOutline w14:w="0" w14:cap="rnd" w14:cmpd="sng" w14:algn="ctr">
               <w14:noFill/>
               <w14:prstDash w14:val="solid"/>
               <w14:bevel/>
             </w14:textOutline>
           </w:rPr>
-          <w:t>ent/HW04/HW04_63130500026/REAMDE.md</w:t>
+          <w:t>om/sit-2021-int214/005-Disney-Hotstar/blob/main/assignment/HW04/HW04_63130500026/REAMDE.md</w:t>
         </w:r>
       </w:hyperlink>
     </w:p>
@@ -258,7 +254,7 @@
       <w:pPr>
         <w:pStyle w:val="Body"/>
         <w:rPr>
-          <w:rFonts w:ascii="TH SarabunPSK" w:hAnsi="TH SarabunPSK" w:cs="TH SarabunPSK" w:hint="cs"/>
+          <w:rFonts w:ascii="TH SarabunPSK" w:hAnsi="TH SarabunPSK" w:cs="TH SarabunPSK"/>
         </w:rPr>
       </w:pPr>
     </w:p>
@@ -266,7 +262,7 @@
       <w:pPr>
         <w:pStyle w:val="Heading2"/>
         <w:rPr>
-          <w:rFonts w:ascii="TH SarabunPSK" w:hAnsi="TH SarabunPSK" w:cs="TH SarabunPSK" w:hint="cs"/>
+          <w:rFonts w:ascii="TH SarabunPSK" w:hAnsi="TH SarabunPSK" w:cs="TH SarabunPSK"/>
         </w:rPr>
       </w:pPr>
       <w:r>
@@ -280,7 +276,7 @@
       <w:pPr>
         <w:pStyle w:val="Body"/>
         <w:rPr>
-          <w:rFonts w:ascii="TH SarabunPSK" w:hAnsi="TH SarabunPSK" w:cs="TH SarabunPSK" w:hint="cs"/>
+          <w:rFonts w:ascii="TH SarabunPSK" w:hAnsi="TH SarabunPSK" w:cs="TH SarabunPSK"/>
         </w:rPr>
       </w:pPr>
     </w:p>
@@ -288,7 +284,7 @@
       <w:pPr>
         <w:pStyle w:val="Body"/>
         <w:rPr>
-          <w:rFonts w:ascii="TH SarabunPSK" w:hAnsi="TH SarabunPSK" w:cs="TH SarabunPSK" w:hint="cs"/>
+          <w:rFonts w:ascii="TH SarabunPSK" w:hAnsi="TH SarabunPSK" w:cs="TH SarabunPSK"/>
           <w:b/>
           <w:bCs/>
         </w:rPr>
@@ -314,94 +310,55 @@
       <w:pPr>
         <w:pStyle w:val="Body"/>
         <w:rPr>
-          <w:rFonts w:ascii="TH SarabunPSK" w:hAnsi="TH SarabunPSK" w:cs="TH SarabunPSK" w:hint="cs"/>
+          <w:rFonts w:ascii="TH SarabunPSK" w:hAnsi="TH SarabunPSK" w:cs="TH SarabunPSK"/>
         </w:rPr>
       </w:pPr>
     </w:p>
     <w:p>
       <w:pPr>
         <w:pStyle w:val="Body"/>
-        <w:rPr>
-          <w:rFonts w:ascii="TH SarabunPSK" w:eastAsia="Times New Roman" w:hAnsi="TH SarabunPSK" w:cs="TH SarabunPSK" w:hint="cs"/>
-          <w:color w:val="auto"/>
-          <w:sz w:val="24"/>
-          <w:szCs w:val="24"/>
-          <w:bdr w:val="none" w:sz="0" w:space="0" w:color="auto"/>
-          <w:lang/>
-          <w14:textOutline w14:w="0" w14:cap="rnd" w14:cmpd="sng" w14:algn="ctr">
-            <w14:noFill/>
-            <w14:prstDash w14:val="solid"/>
-            <w14:bevel/>
-          </w14:textOutline>
-        </w:rPr>
       </w:pPr>
       <w:hyperlink r:id="rId7" w:history="1">
         <w:r>
           <w:rPr>
             <w:rStyle w:val="Hyperlink"/>
-            <w:rFonts w:ascii="TH SarabunPSK" w:eastAsia="Times New Roman" w:hAnsi="TH SarabunPSK" w:cs="TH SarabunPSK" w:hint="cs"/>
-            <w:sz w:val="24"/>
-            <w:szCs w:val="24"/>
-            <w:bdr w:val="none" w:sz="0" w:space="0" w:color="auto"/>
-            <w:lang/>
-            <w14:textOutline w14:w="0" w14:cap="rnd" w14:cmpd="sng" w14:algn="ctr">
-              <w14:noFill/>
-              <w14:prstDash w14:val="solid"/>
-              <w14:bevel/>
-            </w14:textOutline>
           </w:rPr>
-          <w:t>https://app.powerbi.co</w:t>
+          <w:t>https://app.powerbi.com/groups/me/dashboards/8cf1b354-3252-4896-a295-2eed10897da2?cti</w:t>
         </w:r>
         <w:r>
           <w:rPr>
             <w:rStyle w:val="Hyperlink"/>
-            <w:rFonts w:ascii="TH SarabunPSK" w:eastAsia="Times New Roman" w:hAnsi="TH SarabunPSK" w:cs="TH SarabunPSK" w:hint="cs"/>
-            <w:sz w:val="24"/>
-            <w:szCs w:val="24"/>
-            <w:bdr w:val="none" w:sz="0" w:space="0" w:color="auto"/>
-            <w:lang/>
-            <w14:textOutline w14:w="0" w14:cap="rnd" w14:cmpd="sng" w14:algn="ctr">
-              <w14:noFill/>
-              <w14:prstDash w14:val="solid"/>
-              <w14:bevel/>
-            </w14:textOutline>
           </w:rPr>
-          <w:t>m</w:t>
+          <w:t>d</w:t>
         </w:r>
         <w:r>
           <w:rPr>
             <w:rStyle w:val="Hyperlink"/>
-            <w:rFonts w:ascii="TH SarabunPSK" w:eastAsia="Times New Roman" w:hAnsi="TH SarabunPSK" w:cs="TH SarabunPSK" w:hint="cs"/>
-            <w:sz w:val="24"/>
-            <w:szCs w:val="24"/>
-            <w:bdr w:val="none" w:sz="0" w:space="0" w:color="auto"/>
-            <w:lang/>
-            <w14:textOutline w14:w="0" w14:cap="rnd" w14:cmpd="sng" w14:algn="ctr">
-              <w14:noFill/>
-              <w14:prstDash w14:val="solid"/>
-              <w14:bevel/>
-            </w14:textOutline>
           </w:rPr>
-          <w:t>/groups/me/reports/395cbfc3-5ccb-4ad7-aada-a3334c7e4a4f?ctid=6f4432dc-20d2-441d-b1db-ac3380ba633d&amp;pbi_source=linkShare</w:t>
+          <w:t>=6f4432dc-20d2-441d-b1db-ac3380ba633d&amp;pbi_source=linkShare</w:t>
         </w:r>
       </w:hyperlink>
     </w:p>
     <w:p>
       <w:pPr>
         <w:pStyle w:val="Body"/>
-        <w:rPr>
-          <w:rFonts w:ascii="TH SarabunPSK" w:hAnsi="TH SarabunPSK" w:cs="TH SarabunPSK" w:hint="cs"/>
-          <w:sz w:val="36"/>
-          <w:szCs w:val="36"/>
-          <w:lang/>
-        </w:rPr>
       </w:pPr>
     </w:p>
     <w:p>
       <w:pPr>
         <w:pStyle w:val="Body"/>
         <w:rPr>
-          <w:rFonts w:ascii="TH SarabunPSK" w:hAnsi="TH SarabunPSK" w:cs="TH SarabunPSK" w:hint="cs"/>
+          <w:rFonts w:ascii="TH SarabunPSK" w:hAnsi="TH SarabunPSK" w:cs="TH SarabunPSK"/>
+          <w:sz w:val="36"/>
+          <w:szCs w:val="36"/>
+        </w:rPr>
+      </w:pPr>
+    </w:p>
+    <w:p>
+      <w:pPr>
+        <w:pStyle w:val="Body"/>
+        <w:rPr>
+          <w:rFonts w:ascii="TH SarabunPSK" w:hAnsi="TH SarabunPSK" w:cs="TH SarabunPSK"/>
           <w:b/>
           <w:bCs/>
           <w:sz w:val="36"/>
@@ -425,7 +382,7 @@
       <w:pPr>
         <w:pStyle w:val="Body"/>
         <w:rPr>
-          <w:rFonts w:ascii="TH SarabunPSK" w:hAnsi="TH SarabunPSK" w:cs="TH SarabunPSK" w:hint="cs"/>
+          <w:rFonts w:ascii="TH SarabunPSK" w:hAnsi="TH SarabunPSK" w:cs="TH SarabunPSK"/>
           <w:color w:val="00A2FF" w:themeColor="accent1"/>
           <w:sz w:val="28"/>
           <w:szCs w:val="28"/>
@@ -436,7 +393,7 @@
       <w:pPr>
         <w:pStyle w:val="Body"/>
         <w:rPr>
-          <w:rFonts w:ascii="TH SarabunPSK" w:hAnsi="TH SarabunPSK" w:cs="TH SarabunPSK" w:hint="cs"/>
+          <w:rFonts w:ascii="TH SarabunPSK" w:hAnsi="TH SarabunPSK" w:cs="TH SarabunPSK"/>
           <w:color w:val="auto"/>
           <w:sz w:val="28"/>
           <w:szCs w:val="28"/>
@@ -468,7 +425,6 @@
           <w:color w:val="auto"/>
           <w:sz w:val="28"/>
           <w:szCs w:val="28"/>
-          <w:lang/>
         </w:rPr>
         <w:t xml:space="preserve">Power BI </w:t>
       </w:r>
@@ -498,7 +454,6 @@
           <w:color w:val="auto"/>
           <w:sz w:val="28"/>
           <w:szCs w:val="28"/>
-          <w:lang/>
         </w:rPr>
         <w:t xml:space="preserve">Datacamp </w:t>
       </w:r>
@@ -528,7 +483,6 @@
           <w:color w:val="auto"/>
           <w:sz w:val="28"/>
           <w:szCs w:val="28"/>
-          <w:lang/>
         </w:rPr>
         <w:t xml:space="preserve">Dataset </w:t>
       </w:r>
@@ -559,7 +513,6 @@
           <w:color w:val="auto"/>
           <w:sz w:val="28"/>
           <w:szCs w:val="28"/>
-          <w:lang/>
         </w:rPr>
         <w:t>Top 270 Computer Science / Programing Books</w:t>
       </w:r>
@@ -569,19 +522,8 @@
           <w:color w:val="auto"/>
           <w:sz w:val="28"/>
           <w:szCs w:val="28"/>
-          <w:lang/>
-        </w:rPr>
-        <w:t xml:space="preserve"> (Data from Thomas Konstantin</w:t>
-      </w:r>
-      <w:r>
-        <w:rPr>
-          <w:rFonts w:ascii="TH SarabunPSK" w:hAnsi="TH SarabunPSK" w:cs="TH SarabunPSK" w:hint="cs"/>
-          <w:color w:val="auto"/>
-          <w:sz w:val="28"/>
-          <w:szCs w:val="28"/>
-          <w:lang/>
-        </w:rPr>
-        <w:t xml:space="preserve">) </w:t>
+        </w:rPr>
+        <w:t xml:space="preserve"> (Data from Thomas Konstantin) </w:t>
       </w:r>
       <w:r>
         <w:rPr>
@@ -590,7 +532,6 @@
           <w:sz w:val="28"/>
           <w:szCs w:val="28"/>
           <w:cs/>
-          <w:lang/>
         </w:rPr>
         <w:t>เพื่อมาแสดงข้อมูลกี่ยวกับหนังสือ</w:t>
       </w:r>
@@ -601,7 +542,6 @@
           <w:sz w:val="28"/>
           <w:szCs w:val="28"/>
           <w:cs/>
-          <w:lang/>
         </w:rPr>
         <w:t xml:space="preserve"> </w:t>
       </w:r>
@@ -612,7 +552,6 @@
           <w:sz w:val="28"/>
           <w:szCs w:val="28"/>
           <w:cs/>
-          <w:lang/>
         </w:rPr>
         <w:t>โดยเริ่มต้นจากการที่นำ</w:t>
       </w:r>
@@ -623,7 +562,6 @@
           <w:sz w:val="28"/>
           <w:szCs w:val="28"/>
           <w:cs/>
-          <w:lang/>
         </w:rPr>
         <w:t xml:space="preserve"> </w:t>
       </w:r>
@@ -825,7 +763,7 @@
       <w:pPr>
         <w:pStyle w:val="Body"/>
         <w:rPr>
-          <w:rFonts w:ascii="TH SarabunPSK" w:hAnsi="TH SarabunPSK" w:cs="TH SarabunPSK" w:hint="cs"/>
+          <w:rFonts w:ascii="TH SarabunPSK" w:hAnsi="TH SarabunPSK" w:cs="TH SarabunPSK"/>
           <w:color w:val="auto"/>
           <w:sz w:val="28"/>
           <w:szCs w:val="28"/>
@@ -836,7 +774,7 @@
       <w:pPr>
         <w:pStyle w:val="Body"/>
         <w:rPr>
-          <w:rFonts w:ascii="TH SarabunPSK" w:hAnsi="TH SarabunPSK" w:cs="TH SarabunPSK" w:hint="cs"/>
+          <w:rFonts w:ascii="TH SarabunPSK" w:hAnsi="TH SarabunPSK" w:cs="TH SarabunPSK"/>
           <w:color w:val="auto"/>
           <w:sz w:val="28"/>
           <w:szCs w:val="28"/>
@@ -1019,7 +957,7 @@
       <w:rPr>
         <w:rFonts w:ascii="Times New Roman" w:eastAsia="Arial Unicode MS" w:hAnsi="Times New Roman" w:cs="Times New Roman"/>
         <w:bdr w:val="nil"/>
-        <w:lang w:eastAsia="en-US" w:bidi="th-TH"/>
+        <w:lang w:val="en-US" w:eastAsia="en-US" w:bidi="th-TH"/>
       </w:rPr>
     </w:rPrDefault>
     <w:pPrDefault>
@@ -1419,7 +1357,7 @@
     <w:rPr>
       <w:sz w:val="24"/>
       <w:szCs w:val="24"/>
-      <w:lang w:val="en-US" w:bidi="ar-SA"/>
+      <w:lang w:bidi="ar-SA"/>
     </w:rPr>
   </w:style>
   <w:style w:type="paragraph" w:styleId="Heading2">
@@ -1439,7 +1377,6 @@
       <w:color w:val="000000"/>
       <w:sz w:val="32"/>
       <w:szCs w:val="32"/>
-      <w:lang w:val="en-US"/>
       <w14:textOutline w14:w="0" w14:cap="flat" w14:cmpd="sng" w14:algn="ctr">
         <w14:noFill/>
         <w14:prstDash w14:val="solid"/>
@@ -1487,7 +1424,6 @@
       <w:color w:val="000000"/>
       <w:sz w:val="22"/>
       <w:szCs w:val="22"/>
-      <w:lang w:val="en-US"/>
       <w14:textOutline w14:w="0" w14:cap="flat" w14:cmpd="sng" w14:algn="ctr">
         <w14:noFill/>
         <w14:prstDash w14:val="solid"/>
@@ -1510,7 +1446,6 @@
       <w:color w:val="000000"/>
       <w:sz w:val="60"/>
       <w:szCs w:val="60"/>
-      <w:lang w:val="en-US"/>
       <w14:textOutline w14:w="0" w14:cap="flat" w14:cmpd="sng" w14:algn="ctr">
         <w14:noFill/>
         <w14:prstDash w14:val="solid"/>

</xml_diff>

<commit_message>
[EDIT] Update docx and pdf file
</commit_message>
<xml_diff>
--- a/assignment/HW04/HW04_63130500026/HW04.docx
+++ b/assignment/HW04/HW04_63130500026/HW04.docx
@@ -216,37 +216,7 @@
               <w14:bevel/>
             </w14:textOutline>
           </w:rPr>
-          <w:t>https://github.</w:t>
-        </w:r>
-        <w:r>
-          <w:rPr>
-            <w:rStyle w:val="Hyperlink"/>
-            <w:rFonts w:ascii="TH SarabunPSK" w:eastAsia="Times New Roman" w:hAnsi="TH SarabunPSK" w:cs="TH SarabunPSK" w:hint="cs"/>
-            <w:sz w:val="24"/>
-            <w:szCs w:val="24"/>
-            <w:bdr w:val="none" w:sz="0" w:space="0" w:color="auto"/>
-            <w14:textOutline w14:w="0" w14:cap="rnd" w14:cmpd="sng" w14:algn="ctr">
-              <w14:noFill/>
-              <w14:prstDash w14:val="solid"/>
-              <w14:bevel/>
-            </w14:textOutline>
-          </w:rPr>
-          <w:t>c</w:t>
-        </w:r>
-        <w:r>
-          <w:rPr>
-            <w:rStyle w:val="Hyperlink"/>
-            <w:rFonts w:ascii="TH SarabunPSK" w:eastAsia="Times New Roman" w:hAnsi="TH SarabunPSK" w:cs="TH SarabunPSK" w:hint="cs"/>
-            <w:sz w:val="24"/>
-            <w:szCs w:val="24"/>
-            <w:bdr w:val="none" w:sz="0" w:space="0" w:color="auto"/>
-            <w14:textOutline w14:w="0" w14:cap="rnd" w14:cmpd="sng" w14:algn="ctr">
-              <w14:noFill/>
-              <w14:prstDash w14:val="solid"/>
-              <w14:bevel/>
-            </w14:textOutline>
-          </w:rPr>
-          <w:t>om/sit-2021-int214/005-Disney-Hotstar/blob/main/assignment/HW04/HW04_63130500026/REAMDE.md</w:t>
+          <w:t>https://github.com/sit-2021-int214/005-Disney-Hotstar/blob/main/assignment/HW04/HW04_63130500026/REAMDE.md</w:t>
         </w:r>
       </w:hyperlink>
     </w:p>
@@ -323,26 +293,9 @@
           <w:rPr>
             <w:rStyle w:val="Hyperlink"/>
           </w:rPr>
-          <w:t>https://app.powerbi.com/groups/me/dashboards/8cf1b354-3252-4896-a295-2eed10897da2?cti</w:t>
-        </w:r>
-        <w:r>
-          <w:rPr>
-            <w:rStyle w:val="Hyperlink"/>
-          </w:rPr>
-          <w:t>d</w:t>
-        </w:r>
-        <w:r>
-          <w:rPr>
-            <w:rStyle w:val="Hyperlink"/>
-          </w:rPr>
-          <w:t>=6f4432dc-20d2-441d-b1db-ac3380ba633d&amp;pbi_source=linkShare</w:t>
+          <w:t>https://app.powerbi.com/links/tETSVn62rL?ctid=6f4432dc-20d2-441d-b1db-ac3380ba633d&amp;pbi_source=linkShare</w:t>
         </w:r>
       </w:hyperlink>
-    </w:p>
-    <w:p>
-      <w:pPr>
-        <w:pStyle w:val="Body"/>
-      </w:pPr>
     </w:p>
     <w:p>
       <w:pPr>

</xml_diff>

<commit_message>
[EDIT] update hw04 doc and pdf file
</commit_message>
<xml_diff>
--- a/assignment/HW04/HW04_63130500026/HW04.docx
+++ b/assignment/HW04/HW04_63130500026/HW04.docx
@@ -287,13 +287,39 @@
     <w:p>
       <w:pPr>
         <w:pStyle w:val="Body"/>
+        <w:rPr>
+          <w:rFonts w:ascii="TH SarabunPSK" w:hAnsi="TH SarabunPSK" w:cs="TH SarabunPSK"/>
+          <w:sz w:val="36"/>
+          <w:szCs w:val="36"/>
+        </w:rPr>
       </w:pPr>
       <w:hyperlink r:id="rId7" w:history="1">
         <w:r>
           <w:rPr>
             <w:rStyle w:val="Hyperlink"/>
+            <w:rFonts w:ascii="TH SarabunPSK" w:hAnsi="TH SarabunPSK" w:cs="TH SarabunPSK"/>
+            <w:sz w:val="36"/>
+            <w:szCs w:val="36"/>
           </w:rPr>
-          <w:t>https://app.powerbi.com/links/tETSVn62rL?ctid=6f4432dc-20d2-441d-b1db-ac3380ba633d&amp;pbi_source=linkShare</w:t>
+          <w:t>https://app.powerbi.com/view?r=eyJrIjoiYjk4YjU5MjgtZmY0Ny00ZDhkLWJkOWEtNTc0YWIxNGM1YmY2</w:t>
+        </w:r>
+        <w:r>
+          <w:rPr>
+            <w:rStyle w:val="Hyperlink"/>
+            <w:rFonts w:ascii="TH SarabunPSK" w:hAnsi="TH SarabunPSK" w:cs="TH SarabunPSK"/>
+            <w:sz w:val="36"/>
+            <w:szCs w:val="36"/>
+          </w:rPr>
+          <w:t>I</w:t>
+        </w:r>
+        <w:r>
+          <w:rPr>
+            <w:rStyle w:val="Hyperlink"/>
+            <w:rFonts w:ascii="TH SarabunPSK" w:hAnsi="TH SarabunPSK" w:cs="TH SarabunPSK"/>
+            <w:sz w:val="36"/>
+            <w:szCs w:val="36"/>
+          </w:rPr>
+          <w:t>iwidCI6IjZmNDQzMmRjLTIwZDItNDQxZC1iMWRiLWFjMzM4MGJhNjMzZCIsImMiOjEwfQ%3D%3D&amp;pageName=ReportSection</w:t>
         </w:r>
       </w:hyperlink>
     </w:p>

</xml_diff>